<commit_message>
Ej 5 - A46
</commit_message>
<xml_diff>
--- a/Practicas/A46/A46-ProgramaciónBásica.docx
+++ b/Practicas/A46/A46-ProgramaciónBásica.docx
@@ -471,7 +471,7 @@
             <w:pStyle w:val="TtuloTDC"/>
           </w:pPr>
           <w:r>
-            <w:t>Contenido</w:t>
+            <w:t>Índice</w:t>
           </w:r>
         </w:p>
         <w:p>
@@ -497,7 +497,7 @@
           <w:r>
             <w:fldChar w:fldCharType="separate"/>
           </w:r>
-          <w:hyperlink w:anchor="_Toc10936998" w:history="1">
+          <w:hyperlink w:anchor="_Toc10967778" w:history="1">
             <w:r>
               <w:rPr>
                 <w:rStyle w:val="Hipervnculo"/>
@@ -524,7 +524,7 @@
                 <w:noProof/>
                 <w:webHidden/>
               </w:rPr>
-              <w:instrText xml:space="preserve"> PAGEREF _Toc10936998 \h </w:instrText>
+              <w:instrText xml:space="preserve"> PAGEREF _Toc10967778 \h </w:instrText>
             </w:r>
             <w:r>
               <w:rPr>
@@ -569,7 +569,7 @@
               <w:lang w:eastAsia="es-ES_tradnl"/>
             </w:rPr>
           </w:pPr>
-          <w:hyperlink w:anchor="_Toc10936999" w:history="1">
+          <w:hyperlink w:anchor="_Toc10967779" w:history="1">
             <w:r>
               <w:rPr>
                 <w:rStyle w:val="Hipervnculo"/>
@@ -596,7 +596,7 @@
                 <w:noProof/>
                 <w:webHidden/>
               </w:rPr>
-              <w:instrText xml:space="preserve"> PAGEREF _Toc10936999 \h </w:instrText>
+              <w:instrText xml:space="preserve"> PAGEREF _Toc10967779 \h </w:instrText>
             </w:r>
             <w:r>
               <w:rPr>
@@ -641,7 +641,7 @@
               <w:lang w:eastAsia="es-ES_tradnl"/>
             </w:rPr>
           </w:pPr>
-          <w:hyperlink w:anchor="_Toc10937000" w:history="1">
+          <w:hyperlink w:anchor="_Toc10967780" w:history="1">
             <w:r>
               <w:rPr>
                 <w:rStyle w:val="Hipervnculo"/>
@@ -668,7 +668,7 @@
                 <w:noProof/>
                 <w:webHidden/>
               </w:rPr>
-              <w:instrText xml:space="preserve"> PAGEREF _Toc10937000 \h </w:instrText>
+              <w:instrText xml:space="preserve"> PAGEREF _Toc10967780 \h </w:instrText>
             </w:r>
             <w:r>
               <w:rPr>
@@ -713,7 +713,7 @@
               <w:lang w:eastAsia="es-ES_tradnl"/>
             </w:rPr>
           </w:pPr>
-          <w:hyperlink w:anchor="_Toc10937001" w:history="1">
+          <w:hyperlink w:anchor="_Toc10967781" w:history="1">
             <w:r>
               <w:rPr>
                 <w:rStyle w:val="Hipervnculo"/>
@@ -740,7 +740,7 @@
                 <w:noProof/>
                 <w:webHidden/>
               </w:rPr>
-              <w:instrText xml:space="preserve"> PAGEREF _Toc10937001 \h </w:instrText>
+              <w:instrText xml:space="preserve"> PAGEREF _Toc10967781 \h </w:instrText>
             </w:r>
             <w:r>
               <w:rPr>
@@ -785,7 +785,7 @@
               <w:lang w:eastAsia="es-ES_tradnl"/>
             </w:rPr>
           </w:pPr>
-          <w:hyperlink w:anchor="_Toc10937002" w:history="1">
+          <w:hyperlink w:anchor="_Toc10967782" w:history="1">
             <w:r>
               <w:rPr>
                 <w:rStyle w:val="Hipervnculo"/>
@@ -812,7 +812,7 @@
                 <w:noProof/>
                 <w:webHidden/>
               </w:rPr>
-              <w:instrText xml:space="preserve"> PAGEREF _Toc10937002 \h </w:instrText>
+              <w:instrText xml:space="preserve"> PAGEREF _Toc10967782 \h </w:instrText>
             </w:r>
             <w:r>
               <w:rPr>
@@ -857,7 +857,7 @@
               <w:lang w:eastAsia="es-ES_tradnl"/>
             </w:rPr>
           </w:pPr>
-          <w:hyperlink w:anchor="_Toc10937003" w:history="1">
+          <w:hyperlink w:anchor="_Toc10967783" w:history="1">
             <w:r>
               <w:rPr>
                 <w:rStyle w:val="Hipervnculo"/>
@@ -884,7 +884,7 @@
                 <w:noProof/>
                 <w:webHidden/>
               </w:rPr>
-              <w:instrText xml:space="preserve"> PAGEREF _Toc10937003 \h </w:instrText>
+              <w:instrText xml:space="preserve"> PAGEREF _Toc10967783 \h </w:instrText>
             </w:r>
             <w:r>
               <w:rPr>
@@ -929,7 +929,7 @@
               <w:lang w:eastAsia="es-ES_tradnl"/>
             </w:rPr>
           </w:pPr>
-          <w:hyperlink w:anchor="_Toc10937004" w:history="1">
+          <w:hyperlink w:anchor="_Toc10967784" w:history="1">
             <w:r>
               <w:rPr>
                 <w:rStyle w:val="Hipervnculo"/>
@@ -956,7 +956,7 @@
                 <w:noProof/>
                 <w:webHidden/>
               </w:rPr>
-              <w:instrText xml:space="preserve"> PAGEREF _Toc10937004 \h </w:instrText>
+              <w:instrText xml:space="preserve"> PAGEREF _Toc10967784 \h </w:instrText>
             </w:r>
             <w:r>
               <w:rPr>
@@ -1001,7 +1001,7 @@
               <w:lang w:eastAsia="es-ES_tradnl"/>
             </w:rPr>
           </w:pPr>
-          <w:hyperlink w:anchor="_Toc10937005" w:history="1">
+          <w:hyperlink w:anchor="_Toc10967785" w:history="1">
             <w:r>
               <w:rPr>
                 <w:rStyle w:val="Hipervnculo"/>
@@ -1028,7 +1028,7 @@
                 <w:noProof/>
                 <w:webHidden/>
               </w:rPr>
-              <w:instrText xml:space="preserve"> PAGEREF _Toc10937005 \h </w:instrText>
+              <w:instrText xml:space="preserve"> PAGEREF _Toc10967785 \h </w:instrText>
             </w:r>
             <w:r>
               <w:rPr>
@@ -1073,7 +1073,7 @@
               <w:lang w:eastAsia="es-ES_tradnl"/>
             </w:rPr>
           </w:pPr>
-          <w:hyperlink w:anchor="_Toc10937006" w:history="1">
+          <w:hyperlink w:anchor="_Toc10967786" w:history="1">
             <w:r>
               <w:rPr>
                 <w:rStyle w:val="Hipervnculo"/>
@@ -1100,7 +1100,7 @@
                 <w:noProof/>
                 <w:webHidden/>
               </w:rPr>
-              <w:instrText xml:space="preserve"> PAGEREF _Toc10937006 \h </w:instrText>
+              <w:instrText xml:space="preserve"> PAGEREF _Toc10967786 \h </w:instrText>
             </w:r>
             <w:r>
               <w:rPr>
@@ -1145,7 +1145,7 @@
               <w:lang w:eastAsia="es-ES_tradnl"/>
             </w:rPr>
           </w:pPr>
-          <w:hyperlink w:anchor="_Toc10937007" w:history="1">
+          <w:hyperlink w:anchor="_Toc10967787" w:history="1">
             <w:r>
               <w:rPr>
                 <w:rStyle w:val="Hipervnculo"/>
@@ -1172,7 +1172,7 @@
                 <w:noProof/>
                 <w:webHidden/>
               </w:rPr>
-              <w:instrText xml:space="preserve"> PAGEREF _Toc10937007 \h </w:instrText>
+              <w:instrText xml:space="preserve"> PAGEREF _Toc10967787 \h </w:instrText>
             </w:r>
             <w:r>
               <w:rPr>
@@ -1217,7 +1217,7 @@
               <w:lang w:eastAsia="es-ES_tradnl"/>
             </w:rPr>
           </w:pPr>
-          <w:hyperlink w:anchor="_Toc10937008" w:history="1">
+          <w:hyperlink w:anchor="_Toc10967788" w:history="1">
             <w:r>
               <w:rPr>
                 <w:rStyle w:val="Hipervnculo"/>
@@ -1244,7 +1244,7 @@
                 <w:noProof/>
                 <w:webHidden/>
               </w:rPr>
-              <w:instrText xml:space="preserve"> PAGEREF _Toc10937008 \h </w:instrText>
+              <w:instrText xml:space="preserve"> PAGEREF _Toc10967788 \h </w:instrText>
             </w:r>
             <w:r>
               <w:rPr>
@@ -1289,7 +1289,7 @@
               <w:lang w:eastAsia="es-ES_tradnl"/>
             </w:rPr>
           </w:pPr>
-          <w:hyperlink w:anchor="_Toc10937009" w:history="1">
+          <w:hyperlink w:anchor="_Toc10967789" w:history="1">
             <w:r>
               <w:rPr>
                 <w:rStyle w:val="Hipervnculo"/>
@@ -1316,7 +1316,7 @@
                 <w:noProof/>
                 <w:webHidden/>
               </w:rPr>
-              <w:instrText xml:space="preserve"> PAGEREF _Toc10937009 \h </w:instrText>
+              <w:instrText xml:space="preserve"> PAGEREF _Toc10967789 \h </w:instrText>
             </w:r>
             <w:r>
               <w:rPr>
@@ -1337,6 +1337,150 @@
                 <w:webHidden/>
               </w:rPr>
               <w:t>8</w:t>
+            </w:r>
+            <w:r>
+              <w:rPr>
+                <w:noProof/>
+                <w:webHidden/>
+              </w:rPr>
+              <w:fldChar w:fldCharType="end"/>
+            </w:r>
+          </w:hyperlink>
+        </w:p>
+        <w:p>
+          <w:pPr>
+            <w:pStyle w:val="TDC1"/>
+            <w:tabs>
+              <w:tab w:val="right" w:leader="dot" w:pos="8494"/>
+            </w:tabs>
+            <w:rPr>
+              <w:rFonts w:eastAsiaTheme="minorEastAsia"/>
+              <w:noProof/>
+              <w:sz w:val="24"/>
+              <w:szCs w:val="24"/>
+              <w:lang w:eastAsia="es-ES_tradnl"/>
+            </w:rPr>
+          </w:pPr>
+          <w:hyperlink w:anchor="_Toc10967790" w:history="1">
+            <w:r>
+              <w:rPr>
+                <w:rStyle w:val="Hipervnculo"/>
+                <w:noProof/>
+              </w:rPr>
+              <w:t>Ejercicio 5</w:t>
+            </w:r>
+            <w:r>
+              <w:rPr>
+                <w:noProof/>
+                <w:webHidden/>
+              </w:rPr>
+              <w:tab/>
+            </w:r>
+            <w:r>
+              <w:rPr>
+                <w:noProof/>
+                <w:webHidden/>
+              </w:rPr>
+              <w:fldChar w:fldCharType="begin"/>
+            </w:r>
+            <w:r>
+              <w:rPr>
+                <w:noProof/>
+                <w:webHidden/>
+              </w:rPr>
+              <w:instrText xml:space="preserve"> PAGEREF _Toc10967790 \h </w:instrText>
+            </w:r>
+            <w:r>
+              <w:rPr>
+                <w:noProof/>
+                <w:webHidden/>
+              </w:rPr>
+            </w:r>
+            <w:r>
+              <w:rPr>
+                <w:noProof/>
+                <w:webHidden/>
+              </w:rPr>
+              <w:fldChar w:fldCharType="separate"/>
+            </w:r>
+            <w:r>
+              <w:rPr>
+                <w:noProof/>
+                <w:webHidden/>
+              </w:rPr>
+              <w:t>9</w:t>
+            </w:r>
+            <w:r>
+              <w:rPr>
+                <w:noProof/>
+                <w:webHidden/>
+              </w:rPr>
+              <w:fldChar w:fldCharType="end"/>
+            </w:r>
+          </w:hyperlink>
+        </w:p>
+        <w:p>
+          <w:pPr>
+            <w:pStyle w:val="TDC2"/>
+            <w:tabs>
+              <w:tab w:val="right" w:leader="dot" w:pos="8494"/>
+            </w:tabs>
+            <w:rPr>
+              <w:rFonts w:eastAsiaTheme="minorEastAsia"/>
+              <w:noProof/>
+              <w:sz w:val="24"/>
+              <w:szCs w:val="24"/>
+              <w:lang w:eastAsia="es-ES_tradnl"/>
+            </w:rPr>
+          </w:pPr>
+          <w:hyperlink w:anchor="_Toc10967791" w:history="1">
+            <w:r>
+              <w:rPr>
+                <w:rStyle w:val="Hipervnculo"/>
+                <w:noProof/>
+              </w:rPr>
+              <w:t>Crea un array llamado dias que almacene el nombre de los días de la semana. Muestra por pantalla los 7 nombres utilizando la función alert()</w:t>
+            </w:r>
+            <w:r>
+              <w:rPr>
+                <w:noProof/>
+                <w:webHidden/>
+              </w:rPr>
+              <w:tab/>
+            </w:r>
+            <w:r>
+              <w:rPr>
+                <w:noProof/>
+                <w:webHidden/>
+              </w:rPr>
+              <w:fldChar w:fldCharType="begin"/>
+            </w:r>
+            <w:r>
+              <w:rPr>
+                <w:noProof/>
+                <w:webHidden/>
+              </w:rPr>
+              <w:instrText xml:space="preserve"> PAGEREF _Toc10967791 \h </w:instrText>
+            </w:r>
+            <w:r>
+              <w:rPr>
+                <w:noProof/>
+                <w:webHidden/>
+              </w:rPr>
+            </w:r>
+            <w:r>
+              <w:rPr>
+                <w:noProof/>
+                <w:webHidden/>
+              </w:rPr>
+              <w:fldChar w:fldCharType="separate"/>
+            </w:r>
+            <w:r>
+              <w:rPr>
+                <w:noProof/>
+                <w:webHidden/>
+              </w:rPr>
+              <w:t>9</w:t>
             </w:r>
             <w:r>
               <w:rPr>
@@ -1383,7 +1527,7 @@
         <w:pStyle w:val="Ttulo1"/>
         <w:jc w:val="both"/>
       </w:pPr>
-      <w:bookmarkStart w:id="0" w:name="_Toc10936998"/>
+      <w:bookmarkStart w:id="0" w:name="_Toc10967778"/>
       <w:r>
         <w:lastRenderedPageBreak/>
         <w:t>Ejercicio 1</w:t>
@@ -1396,7 +1540,7 @@
         <w:ind w:left="709"/>
         <w:jc w:val="both"/>
       </w:pPr>
-      <w:bookmarkStart w:id="1" w:name="_Toc10936999"/>
+      <w:bookmarkStart w:id="1" w:name="_Toc10967779"/>
       <w:r>
         <w:t>Crea un script que muestre tu nombre y apellidos en el navegador. El código debe estar en el mismo fichero HTML</w:t>
       </w:r>
@@ -1537,7 +1681,7 @@
         <w:ind w:left="709"/>
         <w:jc w:val="both"/>
       </w:pPr>
-      <w:bookmarkStart w:id="2" w:name="_Toc10937000"/>
+      <w:bookmarkStart w:id="2" w:name="_Toc10967780"/>
       <w:r>
         <w:lastRenderedPageBreak/>
         <w:t>Modifica el ejercicio anterior para que el script se encuentre en un archivo externo llamado codigo.js y el script siga funcionando de la misma manera. Además, después del primer mensaje, se debe mostrar otro que diga "Esto funciona"</w:t>
@@ -1550,7 +1694,7 @@
         <w:ind w:left="709"/>
         <w:jc w:val="both"/>
       </w:pPr>
-      <w:bookmarkStart w:id="3" w:name="_Toc10937001"/>
+      <w:bookmarkStart w:id="3" w:name="_Toc10967781"/>
       <w:r>
         <w:t>Añade algunos comentarios que expliquen el funcionamiento del código</w:t>
       </w:r>
@@ -1816,7 +1960,7 @@
         <w:ind w:left="709"/>
         <w:jc w:val="both"/>
       </w:pPr>
-      <w:bookmarkStart w:id="4" w:name="_Toc10937002"/>
+      <w:bookmarkStart w:id="4" w:name="_Toc10967782"/>
       <w:r>
         <w:lastRenderedPageBreak/>
         <w:t>Añade en la página HTML un mensaje de aviso para los navegadores que no tengan activado el soporte de JavaScript (consulta la etiqueta &lt;</w:t>
@@ -1965,7 +2109,7 @@
         <w:pStyle w:val="Ttulo1"/>
         <w:jc w:val="both"/>
       </w:pPr>
-      <w:bookmarkStart w:id="5" w:name="_Toc10937003"/>
+      <w:bookmarkStart w:id="5" w:name="_Toc10967783"/>
       <w:r>
         <w:lastRenderedPageBreak/>
         <w:t>Ejercicio 2</w:t>
@@ -1978,7 +2122,7 @@
         <w:ind w:left="709"/>
         <w:jc w:val="both"/>
       </w:pPr>
-      <w:bookmarkStart w:id="6" w:name="_Toc10937004"/>
+      <w:bookmarkStart w:id="6" w:name="_Toc10967784"/>
       <w:r>
         <w:t>Modifica el script del ejercicio 1.1 para que el mensaje que se muestra al usuario se almacene en una variable llamada mensaje y el funcionamiento del script sea el mismo</w:t>
       </w:r>
@@ -2099,7 +2243,7 @@
         <w:pStyle w:val="Ttulo2"/>
         <w:ind w:left="709"/>
       </w:pPr>
-      <w:bookmarkStart w:id="7" w:name="_Toc10937005"/>
+      <w:bookmarkStart w:id="7" w:name="_Toc10967785"/>
       <w:r>
         <w:t>El script debe ahora preguntar tu edad, que se almacenará también en una variable, y mostrarla por pantalla. Mostrará también el tipo de dato de dicha variable</w:t>
       </w:r>
@@ -2391,7 +2535,7 @@
       <w:pPr>
         <w:pStyle w:val="Ttulo1"/>
       </w:pPr>
-      <w:bookmarkStart w:id="8" w:name="_Toc10937006"/>
+      <w:bookmarkStart w:id="8" w:name="_Toc10967786"/>
       <w:r>
         <w:lastRenderedPageBreak/>
         <w:t>Ejercicio 3</w:t>
@@ -2403,7 +2547,7 @@
         <w:pStyle w:val="Ttulo2"/>
         <w:ind w:left="709"/>
       </w:pPr>
-      <w:bookmarkStart w:id="9" w:name="_Toc10937007"/>
+      <w:bookmarkStart w:id="9" w:name="_Toc10967787"/>
       <w:r>
         <w:t>Escribe el código de una función a la que se pasa como parámetro un número entero y devuelve como resultado una cadena de texto que indica si el número es par o impar. Muestra por pantalla el resultado devuelto por la función</w:t>
       </w:r>
@@ -2528,7 +2672,7 @@
       <w:pPr>
         <w:pStyle w:val="Ttulo1"/>
       </w:pPr>
-      <w:bookmarkStart w:id="10" w:name="_Toc10937008"/>
+      <w:bookmarkStart w:id="10" w:name="_Toc10967788"/>
       <w:r>
         <w:lastRenderedPageBreak/>
         <w:t>Ejercicio 4</w:t>
@@ -2540,7 +2684,7 @@
         <w:pStyle w:val="Ttulo2"/>
         <w:ind w:left="709"/>
       </w:pPr>
-      <w:bookmarkStart w:id="11" w:name="_Toc10937009"/>
+      <w:bookmarkStart w:id="11" w:name="_Toc10967789"/>
       <w:r>
         <w:t xml:space="preserve">Completa las condiciones de los </w:t>
       </w:r>
@@ -2765,16 +2909,19 @@
       <w:pPr>
         <w:pStyle w:val="Ttulo1"/>
       </w:pPr>
+      <w:bookmarkStart w:id="12" w:name="_Toc10967790"/>
       <w:r>
         <w:lastRenderedPageBreak/>
         <w:t>Ejercicio 5</w:t>
       </w:r>
+      <w:bookmarkEnd w:id="12"/>
     </w:p>
     <w:p>
       <w:pPr>
         <w:pStyle w:val="Ttulo2"/>
         <w:ind w:left="709"/>
       </w:pPr>
+      <w:bookmarkStart w:id="13" w:name="_Toc10967791"/>
       <w:r>
         <w:t xml:space="preserve">Crea un </w:t>
       </w:r>
@@ -2813,12 +2960,13 @@
       <w:r>
         <w:t>)</w:t>
       </w:r>
-    </w:p>
-    <w:p>
-      <w:bookmarkStart w:id="12" w:name="_GoBack"/>
-      <w:bookmarkEnd w:id="12"/>
+      <w:bookmarkEnd w:id="13"/>
     </w:p>
     <w:p/>
+    <w:p>
+      <w:bookmarkStart w:id="14" w:name="_GoBack"/>
+      <w:bookmarkEnd w:id="14"/>
+    </w:p>
     <w:sectPr>
       <w:headerReference w:type="default" r:id="rId30"/>
       <w:footerReference w:type="default" r:id="rId31"/>
@@ -4104,6 +4252,7 @@
     <w:rsidRoot w:val="00ED5959"/>
     <w:rsid w:val="000F0DDB"/>
     <w:rsid w:val="00683C0A"/>
+    <w:rsid w:val="009A0C9B"/>
     <w:rsid w:val="00B22104"/>
     <w:rsid w:val="00ED5959"/>
   </w:rsids>
@@ -4900,7 +5049,7 @@
 </file>
 
 <file path=customXml/itemProps2.xml><?xml version="1.0" encoding="utf-8"?>
-<ds:datastoreItem xmlns:ds="http://schemas.openxmlformats.org/officeDocument/2006/customXml" ds:itemID="{7D99B4C1-BDB1-0342-BC3F-2143DEF2320C}">
+<ds:datastoreItem xmlns:ds="http://schemas.openxmlformats.org/officeDocument/2006/customXml" ds:itemID="{1A86EF8F-A460-C144-A9CD-08AB29FBE9B6}">
   <ds:schemaRefs>
     <ds:schemaRef ds:uri="http://schemas.openxmlformats.org/officeDocument/2006/bibliography"/>
   </ds:schemaRefs>

</xml_diff>